<commit_message>
Modifiche rappresentazione .xml costrutto merge
</commit_message>
<xml_diff>
--- a/SC_XML_fs_1/test_data/diagrammi_esempi/sorgenti/costrutto_merge_non_ammissibile_2.docx
+++ b/SC_XML_fs_1/test_data/diagrammi_esempi/sorgenti/costrutto_merge_non_ammissibile_2.docx
@@ -3,6 +3,146 @@
 <w:document xmlns:wpc="http://schemas.microsoft.com/office/word/2010/wordprocessingCanvas" xmlns:cx="http://schemas.microsoft.com/office/drawing/2014/chartex" xmlns:cx1="http://schemas.microsoft.com/office/drawing/2015/9/8/chartex" xmlns:cx2="http://schemas.microsoft.com/office/drawing/2015/10/21/chartex" xmlns:cx3="http://schemas.microsoft.com/office/drawing/2016/5/9/chartex" xmlns:cx4="http://schemas.microsoft.com/office/drawing/2016/5/10/chartex" xmlns:cx5="http://schemas.microsoft.com/office/drawing/2016/5/11/chartex" xmlns:cx6="http://schemas.microsoft.com/office/drawing/2016/5/12/chartex" xmlns:cx7="http://schemas.microsoft.com/office/drawing/2016/5/13/chartex" xmlns:cx8="http://schemas.microsoft.com/office/drawing/2016/5/14/chartex" xmlns:mc="http://schemas.openxmlformats.org/markup-compatibility/2006" xmlns:aink="http://schemas.microsoft.com/office/drawing/2016/ink" xmlns:am3d="http://schemas.microsoft.com/office/drawing/2017/model3d" xmlns:o="urn:schemas-microsoft-com:office:office" xmlns:r="http://schemas.openxmlformats.org/officeDocument/2006/relationships" xmlns:m="http://schemas.openxmlformats.org/officeDocument/2006/math" xmlns:v="urn:schemas-microsoft-com:vml" xmlns:wp14="http://schemas.microsoft.com/office/word/2010/wordprocessingDrawing" xmlns:wp="http://schemas.openxmlformats.org/drawingml/2006/wordprocessingDrawing" xmlns:w10="urn:schemas-microsoft-com:office:word" xmlns:w="http://schemas.openxmlformats.org/wordprocessingml/2006/main" xmlns:w14="http://schemas.microsoft.com/office/word/2010/wordml" xmlns:w15="http://schemas.microsoft.com/office/word/2012/wordml" xmlns:w16cex="http://schemas.microsoft.com/office/word/2018/wordml/cex" xmlns:w16cid="http://schemas.microsoft.com/office/word/2016/wordml/cid" xmlns:w16="http://schemas.microsoft.com/office/word/2018/wordml" xmlns:w16sdtdh="http://schemas.microsoft.com/office/word/2020/wordml/sdtdatahash" xmlns:w16se="http://schemas.microsoft.com/office/word/2015/wordml/symex" xmlns:wpg="http://schemas.microsoft.com/office/word/2010/wordprocessingGroup" xmlns:wpi="http://schemas.microsoft.com/office/word/2010/wordprocessingInk" xmlns:wne="http://schemas.microsoft.com/office/word/2006/wordml" xmlns:wps="http://schemas.microsoft.com/office/word/2010/wordprocessingShape" mc:Ignorable="w14 w15 w16se w16cid w16 w16cex w16sdtdh wp14">
   <w:body>
     <w:p>
+      <w:r>
+        <w:rPr>
+          <w:noProof/>
+        </w:rPr>
+        <mc:AlternateContent>
+          <mc:Choice Requires="wps">
+            <w:drawing>
+              <wp:anchor distT="0" distB="0" distL="114300" distR="114300" simplePos="0" relativeHeight="251672576" behindDoc="0" locked="0" layoutInCell="1" allowOverlap="1" wp14:anchorId="14CF989F" wp14:editId="30FFEB55">
+                <wp:simplePos x="0" y="0"/>
+                <wp:positionH relativeFrom="column">
+                  <wp:posOffset>565785</wp:posOffset>
+                </wp:positionH>
+                <wp:positionV relativeFrom="paragraph">
+                  <wp:posOffset>2157730</wp:posOffset>
+                </wp:positionV>
+                <wp:extent cx="180975" cy="190500"/>
+                <wp:effectExtent l="0" t="0" r="66675" b="57150"/>
+                <wp:wrapNone/>
+                <wp:docPr id="10" name="Connettore 2 10"/>
+                <wp:cNvGraphicFramePr/>
+                <a:graphic xmlns:a="http://schemas.openxmlformats.org/drawingml/2006/main">
+                  <a:graphicData uri="http://schemas.microsoft.com/office/word/2010/wordprocessingShape">
+                    <wps:wsp>
+                      <wps:cNvCnPr/>
+                      <wps:spPr>
+                        <a:xfrm>
+                          <a:off x="0" y="0"/>
+                          <a:ext cx="180975" cy="190500"/>
+                        </a:xfrm>
+                        <a:prstGeom prst="straightConnector1">
+                          <a:avLst/>
+                        </a:prstGeom>
+                        <a:ln>
+                          <a:tailEnd type="triangle"/>
+                        </a:ln>
+                      </wps:spPr>
+                      <wps:style>
+                        <a:lnRef idx="1">
+                          <a:schemeClr val="dk1"/>
+                        </a:lnRef>
+                        <a:fillRef idx="0">
+                          <a:schemeClr val="dk1"/>
+                        </a:fillRef>
+                        <a:effectRef idx="0">
+                          <a:schemeClr val="dk1"/>
+                        </a:effectRef>
+                        <a:fontRef idx="minor">
+                          <a:schemeClr val="tx1"/>
+                        </a:fontRef>
+                      </wps:style>
+                      <wps:bodyPr/>
+                    </wps:wsp>
+                  </a:graphicData>
+                </a:graphic>
+              </wp:anchor>
+            </w:drawing>
+          </mc:Choice>
+          <mc:Fallback>
+            <w:pict>
+              <v:shapetype w14:anchorId="0CBCB00F" id="_x0000_t32" coordsize="21600,21600" o:spt="32" o:oned="t" path="m,l21600,21600e" filled="f">
+                <v:path arrowok="t" fillok="f" o:connecttype="none"/>
+                <o:lock v:ext="edit" shapetype="t"/>
+              </v:shapetype>
+              <v:shape id="Connettore 2 10" o:spid="_x0000_s1026" type="#_x0000_t32" style="position:absolute;margin-left:44.55pt;margin-top:169.9pt;width:14.25pt;height:15pt;z-index:251672576;visibility:visible;mso-wrap-style:square;mso-wrap-distance-left:9pt;mso-wrap-distance-top:0;mso-wrap-distance-right:9pt;mso-wrap-distance-bottom:0;mso-position-horizontal:absolute;mso-position-horizontal-relative:text;mso-position-vertical:absolute;mso-position-vertical-relative:text" o:gfxdata="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" strokecolor="black [3200]" strokeweight=".5pt">
+                <v:stroke endarrow="block" joinstyle="miter"/>
+              </v:shape>
+            </w:pict>
+          </mc:Fallback>
+        </mc:AlternateContent>
+      </w:r>
+      <w:r>
+        <w:rPr>
+          <w:noProof/>
+        </w:rPr>
+        <mc:AlternateContent>
+          <mc:Choice Requires="wps">
+            <w:drawing>
+              <wp:anchor distT="0" distB="0" distL="114300" distR="114300" simplePos="0" relativeHeight="251671552" behindDoc="0" locked="0" layoutInCell="1" allowOverlap="1" wp14:anchorId="4879560A" wp14:editId="28B8FD25">
+                <wp:simplePos x="0" y="0"/>
+                <wp:positionH relativeFrom="column">
+                  <wp:posOffset>527685</wp:posOffset>
+                </wp:positionH>
+                <wp:positionV relativeFrom="paragraph">
+                  <wp:posOffset>2129155</wp:posOffset>
+                </wp:positionV>
+                <wp:extent cx="76200" cy="66675"/>
+                <wp:effectExtent l="0" t="0" r="19050" b="28575"/>
+                <wp:wrapNone/>
+                <wp:docPr id="9" name="Ovale 9"/>
+                <wp:cNvGraphicFramePr/>
+                <a:graphic xmlns:a="http://schemas.openxmlformats.org/drawingml/2006/main">
+                  <a:graphicData uri="http://schemas.microsoft.com/office/word/2010/wordprocessingShape">
+                    <wps:wsp>
+                      <wps:cNvSpPr/>
+                      <wps:spPr>
+                        <a:xfrm>
+                          <a:off x="0" y="0"/>
+                          <a:ext cx="76200" cy="66675"/>
+                        </a:xfrm>
+                        <a:prstGeom prst="ellipse">
+                          <a:avLst/>
+                        </a:prstGeom>
+                      </wps:spPr>
+                      <wps:style>
+                        <a:lnRef idx="2">
+                          <a:schemeClr val="dk1">
+                            <a:shade val="50000"/>
+                          </a:schemeClr>
+                        </a:lnRef>
+                        <a:fillRef idx="1">
+                          <a:schemeClr val="dk1"/>
+                        </a:fillRef>
+                        <a:effectRef idx="0">
+                          <a:schemeClr val="dk1"/>
+                        </a:effectRef>
+                        <a:fontRef idx="minor">
+                          <a:schemeClr val="lt1"/>
+                        </a:fontRef>
+                      </wps:style>
+                      <wps:bodyPr rot="0" spcFirstLastPara="0" vertOverflow="overflow" horzOverflow="overflow" vert="horz" wrap="square" lIns="91440" tIns="45720" rIns="91440" bIns="45720" numCol="1" spcCol="0" rtlCol="0" fromWordArt="0" anchor="ctr" anchorCtr="0" forceAA="0" compatLnSpc="1">
+                        <a:prstTxWarp prst="textNoShape">
+                          <a:avLst/>
+                        </a:prstTxWarp>
+                        <a:noAutofit/>
+                      </wps:bodyPr>
+                    </wps:wsp>
+                  </a:graphicData>
+                </a:graphic>
+              </wp:anchor>
+            </w:drawing>
+          </mc:Choice>
+          <mc:Fallback>
+            <w:pict>
+              <v:oval w14:anchorId="101999FF" id="Ovale 9" o:spid="_x0000_s1026" style="position:absolute;margin-left:41.55pt;margin-top:167.65pt;width:6pt;height:5.25pt;z-index:251671552;visibility:visible;mso-wrap-style:square;mso-wrap-distance-left:9pt;mso-wrap-distance-top:0;mso-wrap-distance-right:9pt;mso-wrap-distance-bottom:0;mso-position-horizontal:absolute;mso-position-horizontal-relative:text;mso-position-vertical:absolute;mso-position-vertical-relative:text;v-text-anchor:middle" o:gfxdata="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" fillcolor="black [3200]" strokecolor="black [1600]" strokeweight="1pt">
+                <v:stroke joinstyle="miter"/>
+              </v:oval>
+            </w:pict>
+          </mc:Fallback>
+        </mc:AlternateContent>
+      </w:r>
       <w:r>
         <w:rPr>
           <w:noProof/>
@@ -87,7 +227,7 @@
                 <v:stroke joinstyle="miter"/>
                 <v:path gradientshapeok="t" o:connecttype="rect"/>
               </v:shapetype>
-              <v:shape id="Casella di testo 17" o:spid="_x0000_s1026" type="#_x0000_t202" style="position:absolute;margin-left:202.8pt;margin-top:124.85pt;width:22.5pt;height:20.25pt;z-index:251659776;visibility:visible;mso-wrap-style:square;mso-width-percent:0;mso-height-percent:0;mso-wrap-distance-left:9pt;mso-wrap-distance-top:0;mso-wrap-distance-right:9pt;mso-wrap-distance-bottom:0;mso-position-horizontal:absolute;mso-position-horizontal-relative:text;mso-position-vertical:absolute;mso-position-vertical-relative:text;mso-width-percent:0;mso-height-percent:0;mso-width-relative:margin;mso-height-relative:margin;v-text-anchor:top" o:gfxdata="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" filled="f" stroked="f">
+              <v:shape id="Casella di testo 17" o:spid="_x0000_s1026" type="#_x0000_t202" style="position:absolute;margin-left:202.8pt;margin-top:124.85pt;width:22.5pt;height:20.25pt;z-index:251659776;visibility:visible;mso-wrap-style:square;mso-width-percent:0;mso-height-percent:0;mso-wrap-distance-left:9pt;mso-wrap-distance-top:0;mso-wrap-distance-right:9pt;mso-wrap-distance-bottom:0;mso-position-horizontal:absolute;mso-position-horizontal-relative:text;mso-position-vertical:absolute;mso-position-vertical-relative:text;mso-width-percent:0;mso-height-percent:0;mso-width-relative:margin;mso-height-relative:margin;v-text-anchor:top" o:gfxdata="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" filled="f" stroked="f">
                 <v:textbox>
                   <w:txbxContent>
                     <w:p>
@@ -257,7 +397,7 @@
           </mc:Choice>
           <mc:Fallback>
             <w:pict>
-              <v:shape w14:anchorId="3E8CFB92" id="Casella di testo 19" o:spid="_x0000_s1027" type="#_x0000_t202" style="position:absolute;margin-left:-22.95pt;margin-top:319.15pt;width:249pt;height:40.5pt;z-index:251667968;visibility:visible;mso-wrap-style:square;mso-width-percent:0;mso-wrap-distance-left:9pt;mso-wrap-distance-top:0;mso-wrap-distance-right:9pt;mso-wrap-distance-bottom:0;mso-position-horizontal:absolute;mso-position-horizontal-relative:text;mso-position-vertical:absolute;mso-position-vertical-relative:text;mso-width-percent:0;mso-width-relative:margin;v-text-anchor:top" o:gfxdata="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" filled="f" stroked="f">
+              <v:shape w14:anchorId="3E8CFB92" id="Casella di testo 19" o:spid="_x0000_s1027" type="#_x0000_t202" style="position:absolute;margin-left:-22.95pt;margin-top:319.15pt;width:249pt;height:40.5pt;z-index:251667968;visibility:visible;mso-wrap-style:square;mso-width-percent:0;mso-wrap-distance-left:9pt;mso-wrap-distance-top:0;mso-wrap-distance-right:9pt;mso-wrap-distance-bottom:0;mso-position-horizontal:absolute;mso-position-horizontal-relative:text;mso-position-vertical:absolute;mso-position-vertical-relative:text;mso-width-percent:0;mso-width-relative:margin;v-text-anchor:top" o:gfxdata="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" filled="f" stroked="f">
                 <v:textbox>
                   <w:txbxContent>
                     <w:p>
@@ -361,7 +501,7 @@
           </mc:Choice>
           <mc:Fallback>
             <w:pict>
-              <v:shape w14:anchorId="5B9F9FAE" id="Casella di testo 18" o:spid="_x0000_s1028" type="#_x0000_t202" style="position:absolute;margin-left:202.5pt;margin-top:186pt;width:22.5pt;height:20.25pt;z-index:251663872;visibility:visible;mso-wrap-style:square;mso-width-percent:0;mso-height-percent:0;mso-wrap-distance-left:9pt;mso-wrap-distance-top:0;mso-wrap-distance-right:9pt;mso-wrap-distance-bottom:0;mso-position-horizontal:absolute;mso-position-horizontal-relative:text;mso-position-vertical:absolute;mso-position-vertical-relative:text;mso-width-percent:0;mso-height-percent:0;mso-width-relative:margin;mso-height-relative:margin;v-text-anchor:top" o:gfxdata="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" filled="f" stroked="f">
+              <v:shape w14:anchorId="5B9F9FAE" id="Casella di testo 18" o:spid="_x0000_s1028" type="#_x0000_t202" style="position:absolute;margin-left:202.5pt;margin-top:186pt;width:22.5pt;height:20.25pt;z-index:251663872;visibility:visible;mso-wrap-style:square;mso-width-percent:0;mso-height-percent:0;mso-wrap-distance-left:9pt;mso-wrap-distance-top:0;mso-wrap-distance-right:9pt;mso-wrap-distance-bottom:0;mso-position-horizontal:absolute;mso-position-horizontal-relative:text;mso-position-vertical:absolute;mso-position-vertical-relative:text;mso-width-percent:0;mso-height-percent:0;mso-width-relative:margin;mso-height-relative:margin;v-text-anchor:top" o:gfxdata="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" filled="f" stroked="f">
                 <v:textbox>
                   <w:txbxContent>
                     <w:p>
@@ -593,7 +733,7 @@
           </mc:Choice>
           <mc:Fallback>
             <w:pict>
-              <v:shape w14:anchorId="733F5FA5" id="Casella di testo 13" o:spid="_x0000_s1029" type="#_x0000_t202" style="position:absolute;margin-left:232.05pt;margin-top:160.15pt;width:55.5pt;height:48pt;z-index:251674624;visibility:visible;mso-wrap-style:square;mso-wrap-distance-left:9pt;mso-wrap-distance-top:0;mso-wrap-distance-right:9pt;mso-wrap-distance-bottom:0;mso-position-horizontal:absolute;mso-position-horizontal-relative:text;mso-position-vertical:absolute;mso-position-vertical-relative:text;v-text-anchor:top" o:gfxdata="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" filled="f" stroked="f">
+              <v:shape w14:anchorId="733F5FA5" id="Casella di testo 13" o:spid="_x0000_s1029" type="#_x0000_t202" style="position:absolute;margin-left:232.05pt;margin-top:160.15pt;width:55.5pt;height:48pt;z-index:251674624;visibility:visible;mso-wrap-style:square;mso-wrap-distance-left:9pt;mso-wrap-distance-top:0;mso-wrap-distance-right:9pt;mso-wrap-distance-bottom:0;mso-position-horizontal:absolute;mso-position-horizontal-relative:text;mso-position-vertical:absolute;mso-position-vertical-relative:text;v-text-anchor:top" o:gfxdata="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" filled="f" stroked="f">
                 <v:textbox>
                   <w:txbxContent>
                     <w:p>
@@ -625,7 +765,7 @@
         <mc:AlternateContent>
           <mc:Choice Requires="wps">
             <w:drawing>
-              <wp:anchor distT="0" distB="0" distL="114300" distR="114300" simplePos="0" relativeHeight="251673600" behindDoc="0" locked="0" layoutInCell="1" allowOverlap="1" wp14:anchorId="3025F371" wp14:editId="48D78A78">
+              <wp:anchor distT="0" distB="0" distL="114300" distR="114300" simplePos="0" relativeHeight="251673600" behindDoc="0" locked="0" layoutInCell="1" allowOverlap="1" wp14:anchorId="3025F371" wp14:editId="0F69091E">
                 <wp:simplePos x="0" y="0"/>
                 <wp:positionH relativeFrom="column">
                   <wp:posOffset>2956560</wp:posOffset>
@@ -679,146 +819,10 @@
           </mc:Choice>
           <mc:Fallback>
             <w:pict>
-              <v:oval w14:anchorId="2C45B4EB" id="Ovale 12" o:spid="_x0000_s1026" style="position:absolute;margin-left:232.8pt;margin-top:160.15pt;width:25.5pt;height:25.5pt;z-index:251673600;visibility:visible;mso-wrap-style:square;mso-wrap-distance-left:9pt;mso-wrap-distance-top:0;mso-wrap-distance-right:9pt;mso-wrap-distance-bottom:0;mso-position-horizontal:absolute;mso-position-horizontal-relative:text;mso-position-vertical:absolute;mso-position-vertical-relative:text;v-text-anchor:middle" o:gfxdata="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" fillcolor="#f3a875 [2165]" strokecolor="#ed7d31 [3205]" strokeweight=".5pt">
+              <v:oval w14:anchorId="5EC6E4ED" id="Ovale 12" o:spid="_x0000_s1026" style="position:absolute;margin-left:232.8pt;margin-top:160.15pt;width:25.5pt;height:25.5pt;z-index:251673600;visibility:visible;mso-wrap-style:square;mso-wrap-distance-left:9pt;mso-wrap-distance-top:0;mso-wrap-distance-right:9pt;mso-wrap-distance-bottom:0;mso-position-horizontal:absolute;mso-position-horizontal-relative:text;mso-position-vertical:absolute;mso-position-vertical-relative:text;v-text-anchor:middle" o:gfxdata="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" fillcolor="#f3a875 [2165]" strokecolor="#ed7d31 [3205]" strokeweight=".5pt">
                 <v:fill color2="#f09558 [2613]" rotate="t" colors="0 #f7bda4;.5 #f5b195;1 #f8a581" focus="100%" type="gradient">
                   <o:fill v:ext="view" type="gradientUnscaled"/>
                 </v:fill>
-                <v:stroke joinstyle="miter"/>
-              </v:oval>
-            </w:pict>
-          </mc:Fallback>
-        </mc:AlternateContent>
-      </w:r>
-      <w:r>
-        <w:rPr>
-          <w:noProof/>
-        </w:rPr>
-        <mc:AlternateContent>
-          <mc:Choice Requires="wps">
-            <w:drawing>
-              <wp:anchor distT="0" distB="0" distL="114300" distR="114300" simplePos="0" relativeHeight="251672576" behindDoc="0" locked="0" layoutInCell="1" allowOverlap="1" wp14:anchorId="14CF989F" wp14:editId="60297796">
-                <wp:simplePos x="0" y="0"/>
-                <wp:positionH relativeFrom="column">
-                  <wp:posOffset>518160</wp:posOffset>
-                </wp:positionH>
-                <wp:positionV relativeFrom="paragraph">
-                  <wp:posOffset>595630</wp:posOffset>
-                </wp:positionV>
-                <wp:extent cx="180975" cy="190500"/>
-                <wp:effectExtent l="0" t="0" r="66675" b="57150"/>
-                <wp:wrapNone/>
-                <wp:docPr id="10" name="Connettore 2 10"/>
-                <wp:cNvGraphicFramePr/>
-                <a:graphic xmlns:a="http://schemas.openxmlformats.org/drawingml/2006/main">
-                  <a:graphicData uri="http://schemas.microsoft.com/office/word/2010/wordprocessingShape">
-                    <wps:wsp>
-                      <wps:cNvCnPr/>
-                      <wps:spPr>
-                        <a:xfrm>
-                          <a:off x="0" y="0"/>
-                          <a:ext cx="180975" cy="190500"/>
-                        </a:xfrm>
-                        <a:prstGeom prst="straightConnector1">
-                          <a:avLst/>
-                        </a:prstGeom>
-                        <a:ln>
-                          <a:tailEnd type="triangle"/>
-                        </a:ln>
-                      </wps:spPr>
-                      <wps:style>
-                        <a:lnRef idx="1">
-                          <a:schemeClr val="dk1"/>
-                        </a:lnRef>
-                        <a:fillRef idx="0">
-                          <a:schemeClr val="dk1"/>
-                        </a:fillRef>
-                        <a:effectRef idx="0">
-                          <a:schemeClr val="dk1"/>
-                        </a:effectRef>
-                        <a:fontRef idx="minor">
-                          <a:schemeClr val="tx1"/>
-                        </a:fontRef>
-                      </wps:style>
-                      <wps:bodyPr/>
-                    </wps:wsp>
-                  </a:graphicData>
-                </a:graphic>
-              </wp:anchor>
-            </w:drawing>
-          </mc:Choice>
-          <mc:Fallback>
-            <w:pict>
-              <v:shape w14:anchorId="18E090BD" id="Connettore 2 10" o:spid="_x0000_s1026" type="#_x0000_t32" style="position:absolute;margin-left:40.8pt;margin-top:46.9pt;width:14.25pt;height:15pt;z-index:251672576;visibility:visible;mso-wrap-style:square;mso-wrap-distance-left:9pt;mso-wrap-distance-top:0;mso-wrap-distance-right:9pt;mso-wrap-distance-bottom:0;mso-position-horizontal:absolute;mso-position-horizontal-relative:text;mso-position-vertical:absolute;mso-position-vertical-relative:text" o:gfxdata="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" strokecolor="black [3200]" strokeweight=".5pt">
-                <v:stroke endarrow="block" joinstyle="miter"/>
-              </v:shape>
-            </w:pict>
-          </mc:Fallback>
-        </mc:AlternateContent>
-      </w:r>
-      <w:r>
-        <w:rPr>
-          <w:noProof/>
-        </w:rPr>
-        <mc:AlternateContent>
-          <mc:Choice Requires="wps">
-            <w:drawing>
-              <wp:anchor distT="0" distB="0" distL="114300" distR="114300" simplePos="0" relativeHeight="251671552" behindDoc="0" locked="0" layoutInCell="1" allowOverlap="1" wp14:anchorId="4879560A" wp14:editId="016F2164">
-                <wp:simplePos x="0" y="0"/>
-                <wp:positionH relativeFrom="column">
-                  <wp:posOffset>470535</wp:posOffset>
-                </wp:positionH>
-                <wp:positionV relativeFrom="paragraph">
-                  <wp:posOffset>557530</wp:posOffset>
-                </wp:positionV>
-                <wp:extent cx="76200" cy="66675"/>
-                <wp:effectExtent l="0" t="0" r="19050" b="28575"/>
-                <wp:wrapNone/>
-                <wp:docPr id="9" name="Ovale 9"/>
-                <wp:cNvGraphicFramePr/>
-                <a:graphic xmlns:a="http://schemas.openxmlformats.org/drawingml/2006/main">
-                  <a:graphicData uri="http://schemas.microsoft.com/office/word/2010/wordprocessingShape">
-                    <wps:wsp>
-                      <wps:cNvSpPr/>
-                      <wps:spPr>
-                        <a:xfrm>
-                          <a:off x="0" y="0"/>
-                          <a:ext cx="76200" cy="66675"/>
-                        </a:xfrm>
-                        <a:prstGeom prst="ellipse">
-                          <a:avLst/>
-                        </a:prstGeom>
-                      </wps:spPr>
-                      <wps:style>
-                        <a:lnRef idx="2">
-                          <a:schemeClr val="dk1">
-                            <a:shade val="50000"/>
-                          </a:schemeClr>
-                        </a:lnRef>
-                        <a:fillRef idx="1">
-                          <a:schemeClr val="dk1"/>
-                        </a:fillRef>
-                        <a:effectRef idx="0">
-                          <a:schemeClr val="dk1"/>
-                        </a:effectRef>
-                        <a:fontRef idx="minor">
-                          <a:schemeClr val="lt1"/>
-                        </a:fontRef>
-                      </wps:style>
-                      <wps:bodyPr rot="0" spcFirstLastPara="0" vertOverflow="overflow" horzOverflow="overflow" vert="horz" wrap="square" lIns="91440" tIns="45720" rIns="91440" bIns="45720" numCol="1" spcCol="0" rtlCol="0" fromWordArt="0" anchor="ctr" anchorCtr="0" forceAA="0" compatLnSpc="1">
-                        <a:prstTxWarp prst="textNoShape">
-                          <a:avLst/>
-                        </a:prstTxWarp>
-                        <a:noAutofit/>
-                      </wps:bodyPr>
-                    </wps:wsp>
-                  </a:graphicData>
-                </a:graphic>
-              </wp:anchor>
-            </w:drawing>
-          </mc:Choice>
-          <mc:Fallback>
-            <w:pict>
-              <v:oval w14:anchorId="440B0AE6" id="Ovale 9" o:spid="_x0000_s1026" style="position:absolute;margin-left:37.05pt;margin-top:43.9pt;width:6pt;height:5.25pt;z-index:251671552;visibility:visible;mso-wrap-style:square;mso-wrap-distance-left:9pt;mso-wrap-distance-top:0;mso-wrap-distance-right:9pt;mso-wrap-distance-bottom:0;mso-position-horizontal:absolute;mso-position-horizontal-relative:text;mso-position-vertical:absolute;mso-position-vertical-relative:text;v-text-anchor:middle" o:gfxdata="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" fillcolor="black [3200]" strokecolor="black [1600]" strokeweight="1pt">
                 <v:stroke joinstyle="miter"/>
               </v:oval>
             </w:pict>
@@ -915,7 +919,7 @@
           </mc:Choice>
           <mc:Fallback>
             <w:pict>
-              <v:shape w14:anchorId="3715C85D" id="Casella di testo 8" o:spid="_x0000_s1030" type="#_x0000_t202" style="position:absolute;margin-left:309.75pt;margin-top:120pt;width:34.5pt;height:45.75pt;z-index:251670528;visibility:visible;mso-wrap-style:square;mso-width-percent:0;mso-height-percent:0;mso-wrap-distance-left:9pt;mso-wrap-distance-top:0;mso-wrap-distance-right:9pt;mso-wrap-distance-bottom:0;mso-position-horizontal:absolute;mso-position-horizontal-relative:margin;mso-position-vertical:absolute;mso-position-vertical-relative:text;mso-width-percent:0;mso-height-percent:0;mso-width-relative:margin;mso-height-relative:margin;v-text-anchor:top" o:gfxdata="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" filled="f" stroked="f">
+              <v:shape w14:anchorId="3715C85D" id="Casella di testo 8" o:spid="_x0000_s1030" type="#_x0000_t202" style="position:absolute;margin-left:309.75pt;margin-top:120pt;width:34.5pt;height:45.75pt;z-index:251670528;visibility:visible;mso-wrap-style:square;mso-width-percent:0;mso-height-percent:0;mso-wrap-distance-left:9pt;mso-wrap-distance-top:0;mso-wrap-distance-right:9pt;mso-wrap-distance-bottom:0;mso-position-horizontal:absolute;mso-position-horizontal-relative:margin;mso-position-vertical:absolute;mso-position-vertical-relative:text;mso-width-percent:0;mso-height-percent:0;mso-width-relative:margin;mso-height-relative:margin;v-text-anchor:top" o:gfxdata="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" filled="f" stroked="f">
                 <v:textbox>
                   <w:txbxContent>
                     <w:p>
@@ -1031,7 +1035,7 @@
           </mc:Choice>
           <mc:Fallback>
             <w:pict>
-              <v:shape w14:anchorId="100A953B" id="Casella di testo 7" o:spid="_x0000_s1031" type="#_x0000_t202" style="position:absolute;margin-left:19.5pt;margin-top:167.25pt;width:34.5pt;height:45.75pt;z-index:251668480;visibility:visible;mso-wrap-style:square;mso-width-percent:0;mso-height-percent:0;mso-wrap-distance-left:9pt;mso-wrap-distance-top:0;mso-wrap-distance-right:9pt;mso-wrap-distance-bottom:0;mso-position-horizontal:absolute;mso-position-horizontal-relative:margin;mso-position-vertical:absolute;mso-position-vertical-relative:text;mso-width-percent:0;mso-height-percent:0;mso-width-relative:margin;mso-height-relative:margin;v-text-anchor:top" o:gfxdata="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" filled="f" stroked="f">
+              <v:shape w14:anchorId="100A953B" id="Casella di testo 7" o:spid="_x0000_s1031" type="#_x0000_t202" style="position:absolute;margin-left:19.5pt;margin-top:167.25pt;width:34.5pt;height:45.75pt;z-index:251668480;visibility:visible;mso-wrap-style:square;mso-width-percent:0;mso-height-percent:0;mso-wrap-distance-left:9pt;mso-wrap-distance-top:0;mso-wrap-distance-right:9pt;mso-wrap-distance-bottom:0;mso-position-horizontal:absolute;mso-position-horizontal-relative:margin;mso-position-vertical:absolute;mso-position-vertical-relative:text;mso-width-percent:0;mso-height-percent:0;mso-width-relative:margin;mso-height-relative:margin;v-text-anchor:top" o:gfxdata="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" filled="f" stroked="f">
                 <v:textbox>
                   <w:txbxContent>
                     <w:p>
@@ -1147,7 +1151,7 @@
           </mc:Choice>
           <mc:Fallback>
             <w:pict>
-              <v:shape w14:anchorId="335B299B" id="Casella di testo 6" o:spid="_x0000_s1032" type="#_x0000_t202" style="position:absolute;margin-left:19.5pt;margin-top:45pt;width:34.5pt;height:45.75pt;z-index:251666432;visibility:visible;mso-wrap-style:square;mso-width-percent:0;mso-height-percent:0;mso-wrap-distance-left:9pt;mso-wrap-distance-top:0;mso-wrap-distance-right:9pt;mso-wrap-distance-bottom:0;mso-position-horizontal:absolute;mso-position-horizontal-relative:margin;mso-position-vertical:absolute;mso-position-vertical-relative:text;mso-width-percent:0;mso-height-percent:0;mso-width-relative:margin;mso-height-relative:margin;v-text-anchor:top" o:gfxdata="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" filled="f" stroked="f">
+              <v:shape w14:anchorId="335B299B" id="Casella di testo 6" o:spid="_x0000_s1032" type="#_x0000_t202" style="position:absolute;margin-left:19.5pt;margin-top:45pt;width:34.5pt;height:45.75pt;z-index:251666432;visibility:visible;mso-wrap-style:square;mso-width-percent:0;mso-height-percent:0;mso-wrap-distance-left:9pt;mso-wrap-distance-top:0;mso-wrap-distance-right:9pt;mso-wrap-distance-bottom:0;mso-position-horizontal:absolute;mso-position-horizontal-relative:margin;mso-position-vertical:absolute;mso-position-vertical-relative:text;mso-width-percent:0;mso-height-percent:0;mso-width-relative:margin;mso-height-relative:margin;v-text-anchor:top" o:gfxdata="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" filled="f" stroked="f">
                 <v:textbox>
                   <w:txbxContent>
                     <w:p>
@@ -1263,7 +1267,7 @@
           </mc:Choice>
           <mc:Fallback>
             <w:pict>
-              <v:shape w14:anchorId="26FD6AC1" id="Casella di testo 5" o:spid="_x0000_s1033" type="#_x0000_t202" style="position:absolute;margin-left:0;margin-top:5.65pt;width:34.5pt;height:45.75pt;z-index:251664384;visibility:visible;mso-wrap-style:square;mso-width-percent:0;mso-height-percent:0;mso-wrap-distance-left:9pt;mso-wrap-distance-top:0;mso-wrap-distance-right:9pt;mso-wrap-distance-bottom:0;mso-position-horizontal:left;mso-position-horizontal-relative:margin;mso-position-vertical:absolute;mso-position-vertical-relative:text;mso-width-percent:0;mso-height-percent:0;mso-width-relative:margin;mso-height-relative:margin;v-text-anchor:top" o:gfxdata="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" filled="f" stroked="f">
+              <v:shape w14:anchorId="26FD6AC1" id="Casella di testo 5" o:spid="_x0000_s1033" type="#_x0000_t202" style="position:absolute;margin-left:0;margin-top:5.65pt;width:34.5pt;height:45.75pt;z-index:251664384;visibility:visible;mso-wrap-style:square;mso-width-percent:0;mso-height-percent:0;mso-wrap-distance-left:9pt;mso-wrap-distance-top:0;mso-wrap-distance-right:9pt;mso-wrap-distance-bottom:0;mso-position-horizontal:left;mso-position-horizontal-relative:margin;mso-position-vertical:absolute;mso-position-vertical-relative:text;mso-width-percent:0;mso-height-percent:0;mso-width-relative:margin;mso-height-relative:margin;v-text-anchor:top" o:gfxdata="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" filled="f" stroked="f">
                 <v:textbox>
                   <w:txbxContent>
                     <w:p>

</xml_diff>